<commit_message>
updated resume generation feature
</commit_message>
<xml_diff>
--- a/AI Resume Builder/resume/generated_resume.docx
+++ b/AI Resume Builder/resume/generated_resume.docx
@@ -24,7 +24,7 @@
           <w:i/>
           <w:sz w:val="28"/>
         </w:rPr>
-        <w:t>sd</w:t>
+        <w:t>AI intern</w:t>
       </w:r>
     </w:p>
     <w:p/>
@@ -62,7 +62,7 @@
     </w:p>
     <w:p>
       <w:r>
-        <w:t>gfhj</w:t>
+        <w:t>Dedicated and dynamic IT professional with a strong foundation in Java and Python, complemented by impactful experience as an AI Intern at Google, where I contributed to cutting-edge projects aimed at improving user experience and operational efficiency. My objective is to leverage my proficiency in software</w:t>
       </w:r>
     </w:p>
     <w:p/>
@@ -86,7 +86,22 @@
       </w:r>
       <w:r>
         <w:br/>
-        <w:t>Year: 2365 - CGPA: N/A</w:t>
+        <w:t>Year: 2026 - CGPA: N/A</w:t>
+      </w:r>
+    </w:p>
+    <w:p>
+      <w:pPr>
+        <w:pStyle w:val="ListBullet"/>
+      </w:pPr>
+      <w:r>
+        <w:rPr>
+          <w:b/>
+        </w:rPr>
+        <w:t>Intermediate (+2) - Aska Science College, Aska</w:t>
+      </w:r>
+      <w:r>
+        <w:br/>
+        <w:t>Year: 2022 - CGPA: N/A</w:t>
       </w:r>
     </w:p>
     <w:p/>
@@ -103,23 +118,7 @@
         <w:pStyle w:val="ListBullet"/>
       </w:pPr>
       <w:r>
-        <w:t>java</w:t>
-      </w:r>
-    </w:p>
-    <w:p>
-      <w:pPr>
-        <w:pStyle w:val="ListBullet"/>
-      </w:pPr>
-      <w:r>
-        <w:t xml:space="preserve"> C</w:t>
-      </w:r>
-    </w:p>
-    <w:p>
-      <w:pPr>
-        <w:pStyle w:val="ListBullet"/>
-      </w:pPr>
-      <w:r>
-        <w:t xml:space="preserve"> C++</w:t>
+        <w:t>Java</w:t>
       </w:r>
     </w:p>
     <w:p>
@@ -128,38 +127,6 @@
       </w:pPr>
       <w:r>
         <w:t xml:space="preserve"> Python</w:t>
-      </w:r>
-    </w:p>
-    <w:p>
-      <w:pPr>
-        <w:pStyle w:val="ListBullet"/>
-      </w:pPr>
-      <w:r>
-        <w:t xml:space="preserve"> HTML</w:t>
-      </w:r>
-    </w:p>
-    <w:p>
-      <w:pPr>
-        <w:pStyle w:val="ListBullet"/>
-      </w:pPr>
-      <w:r>
-        <w:t xml:space="preserve"> SQL</w:t>
-      </w:r>
-    </w:p>
-    <w:p>
-      <w:pPr>
-        <w:pStyle w:val="ListBullet"/>
-      </w:pPr>
-      <w:r>
-        <w:t xml:space="preserve"> CSS</w:t>
-      </w:r>
-    </w:p>
-    <w:p>
-      <w:pPr>
-        <w:pStyle w:val="ListBullet"/>
-      </w:pPr>
-      <w:r>
-        <w:t xml:space="preserve"> JavaScript</w:t>
       </w:r>
     </w:p>
     <w:p/>
@@ -183,7 +150,7 @@
       </w:r>
       <w:r>
         <w:br/>
-        <w:t>wrtrthyjk</w:t>
+        <w:t>The Hospital Management System project is designed to streamline healthcare facilities' operations, enhancing administrative and patient care processes. The primary purpose of this system is to manage the numerous aspects of hospital operations, including patient records, appointment scheduling, billing, and staff</w:t>
       </w:r>
     </w:p>
     <w:p/>

</xml_diff>

<commit_message>
added NLP model implentation for keyword extraction
</commit_message>
<xml_diff>
--- a/AI Resume Builder/resume/generated_resume.docx
+++ b/AI Resume Builder/resume/generated_resume.docx
@@ -24,7 +24,7 @@
           <w:i/>
           <w:sz w:val="28"/>
         </w:rPr>
-        <w:t>AI intern</w:t>
+        <w:t>intern</w:t>
       </w:r>
     </w:p>
     <w:p/>
@@ -62,7 +62,7 @@
     </w:p>
     <w:p>
       <w:r>
-        <w:t>Dedicated and dynamic IT professional with a strong foundation in Java and Python, complemented by impactful experience as an AI Intern at Google, where I contributed to cutting-edge projects aimed at improving user experience and operational efficiency. My objective is to leverage my proficiency in software</w:t>
+        <w:t>xdfcghvjb</w:t>
       </w:r>
     </w:p>
     <w:p/>
@@ -86,7 +86,7 @@
       </w:r>
       <w:r>
         <w:br/>
-        <w:t>Year: 2026 - CGPA: N/A</w:t>
+        <w:t>Year: 2026</w:t>
       </w:r>
     </w:p>
     <w:p>
@@ -101,7 +101,7 @@
       </w:r>
       <w:r>
         <w:br/>
-        <w:t>Year: 2022 - CGPA: N/A</w:t>
+        <w:t>Year: 2022</w:t>
       </w:r>
     </w:p>
     <w:p/>
@@ -118,7 +118,23 @@
         <w:pStyle w:val="ListBullet"/>
       </w:pPr>
       <w:r>
-        <w:t>Java</w:t>
+        <w:t>java</w:t>
+      </w:r>
+    </w:p>
+    <w:p>
+      <w:pPr>
+        <w:pStyle w:val="ListBullet"/>
+      </w:pPr>
+      <w:r>
+        <w:t xml:space="preserve"> C</w:t>
+      </w:r>
+    </w:p>
+    <w:p>
+      <w:pPr>
+        <w:pStyle w:val="ListBullet"/>
+      </w:pPr>
+      <w:r>
+        <w:t xml:space="preserve"> C++</w:t>
       </w:r>
     </w:p>
     <w:p>
@@ -127,6 +143,38 @@
       </w:pPr>
       <w:r>
         <w:t xml:space="preserve"> Python</w:t>
+      </w:r>
+    </w:p>
+    <w:p>
+      <w:pPr>
+        <w:pStyle w:val="ListBullet"/>
+      </w:pPr>
+      <w:r>
+        <w:t xml:space="preserve"> HTML</w:t>
+      </w:r>
+    </w:p>
+    <w:p>
+      <w:pPr>
+        <w:pStyle w:val="ListBullet"/>
+      </w:pPr>
+      <w:r>
+        <w:t xml:space="preserve"> SQL</w:t>
+      </w:r>
+    </w:p>
+    <w:p>
+      <w:pPr>
+        <w:pStyle w:val="ListBullet"/>
+      </w:pPr>
+      <w:r>
+        <w:t xml:space="preserve"> CSS</w:t>
+      </w:r>
+    </w:p>
+    <w:p>
+      <w:pPr>
+        <w:pStyle w:val="ListBullet"/>
+      </w:pPr>
+      <w:r>
+        <w:t xml:space="preserve"> JavaScript</w:t>
       </w:r>
     </w:p>
     <w:p/>
@@ -146,11 +194,11 @@
         <w:rPr>
           <w:b/>
         </w:rPr>
-        <w:t>Hospital Management System</w:t>
+        <w:t>AI-Driven Crop Recommendation System</w:t>
       </w:r>
       <w:r>
         <w:br/>
-        <w:t>The Hospital Management System project is designed to streamline healthcare facilities' operations, enhancing administrative and patient care processes. The primary purpose of this system is to manage the numerous aspects of hospital operations, including patient records, appointment scheduling, billing, and staff</w:t>
+        <w:t>vbnm</w:t>
       </w:r>
     </w:p>
     <w:p/>

</xml_diff>